<commit_message>
Implement Sprint Security Authenticate user and provide access URL to user and admin user
</commit_message>
<xml_diff>
--- a/Spring Security Fundamentals.docx
+++ b/Spring Security Fundamentals.docx
@@ -3267,7 +3267,631 @@
           </wp:inline>
         </w:drawing>
       </w:r>
-      <w:r>
+    </w:p>
+    <w:p>
+      <w:pPr>
+        <w:pStyle w:val="Heading1"/>
+      </w:pPr>
+      <w:r>
+        <w:lastRenderedPageBreak/>
+        <w:t>Secure Rest API:</w:t>
+      </w:r>
+    </w:p>
+    <w:p>
+      <w:r>
+        <w:t>AB ye jo user services bnai he(product and coupon) service lo secure kran he.</w:t>
+      </w:r>
+    </w:p>
+    <w:p>
+      <w:r>
+        <w:t>User Role ke hisab se product add hoga.</w:t>
+      </w:r>
+    </w:p>
+    <w:p>
+      <w:r>
+        <w:t>Admin role hi coupon ko create or edit or delete kr ska he bas.</w:t>
+      </w:r>
+    </w:p>
+    <w:p>
+      <w:r>
+        <w:t>We are using two roles(Admin and User).</w:t>
+      </w:r>
+    </w:p>
+    <w:p>
+      <w:pPr>
+        <w:pStyle w:val="Heading2"/>
+      </w:pPr>
+      <w:r>
+        <w:t>DataBase:</w:t>
+      </w:r>
+    </w:p>
+    <w:p>
+      <w:r>
+        <w:t>use mydb;</w:t>
+      </w:r>
+    </w:p>
+    <w:p/>
+    <w:p>
+      <w:r>
+        <w:t xml:space="preserve">CREATE TABLE USER </w:t>
+      </w:r>
+    </w:p>
+    <w:p>
+      <w:r>
+        <w:t>(</w:t>
+      </w:r>
+    </w:p>
+    <w:p>
+      <w:r>
+        <w:t>ID INT NOT NULL AUTO_INCREMENT,</w:t>
+      </w:r>
+    </w:p>
+    <w:p>
+      <w:r>
+        <w:t>FIRST_NAME VARCHAR(20),</w:t>
+      </w:r>
+    </w:p>
+    <w:p>
+      <w:r>
+        <w:t>LAST_NAME VARCHAR(20),</w:t>
+      </w:r>
+    </w:p>
+    <w:p>
+      <w:r>
+        <w:t>EMAIL VARCHAR(20),</w:t>
+      </w:r>
+    </w:p>
+    <w:p>
+      <w:r>
+        <w:t xml:space="preserve">PASSWORD VARCHAR(256), </w:t>
+      </w:r>
+    </w:p>
+    <w:p>
+      <w:r>
+        <w:t>PRIMARY KEY (ID),</w:t>
+      </w:r>
+    </w:p>
+    <w:p>
+      <w:r>
+        <w:t>UNIQUE KEY (EMAIL)</w:t>
+      </w:r>
+    </w:p>
+    <w:p>
+      <w:r>
+        <w:t>);</w:t>
+      </w:r>
+    </w:p>
+    <w:p/>
+    <w:p>
+      <w:r>
+        <w:t xml:space="preserve">CREATE TABLE ROLE </w:t>
+      </w:r>
+    </w:p>
+    <w:p>
+      <w:r>
+        <w:t>(</w:t>
+      </w:r>
+    </w:p>
+    <w:p>
+      <w:r>
+        <w:t>ID INT NOT NULL AUTO_INCREMENT,</w:t>
+      </w:r>
+    </w:p>
+    <w:p>
+      <w:r>
+        <w:t>NAME VARCHAR(20),</w:t>
+      </w:r>
+    </w:p>
+    <w:p>
+      <w:r>
+        <w:t>PRIMARY KEY (ID)</w:t>
+      </w:r>
+    </w:p>
+    <w:p>
+      <w:r>
+        <w:t>);</w:t>
+      </w:r>
+    </w:p>
+    <w:p/>
+    <w:p>
+      <w:r>
+        <w:lastRenderedPageBreak/>
+        <w:t>CREATE TABLE USER_ROLE(</w:t>
+      </w:r>
+    </w:p>
+    <w:p>
+      <w:r>
+        <w:t>USER_ID int,</w:t>
+      </w:r>
+    </w:p>
+    <w:p>
+      <w:r>
+        <w:t>ROLE_ID int,</w:t>
+      </w:r>
+    </w:p>
+    <w:p>
+      <w:r>
+        <w:t>FOREIGN KEY (user_id)</w:t>
+      </w:r>
+    </w:p>
+    <w:p>
+      <w:r>
+        <w:t>REFERENCES user(id),</w:t>
+      </w:r>
+    </w:p>
+    <w:p>
+      <w:r>
+        <w:t>FOREIGN KEY (role_id)</w:t>
+      </w:r>
+    </w:p>
+    <w:p>
+      <w:r>
+        <w:t>REFERENCES role(id)</w:t>
+      </w:r>
+    </w:p>
+    <w:p>
+      <w:r>
+        <w:t>);</w:t>
+      </w:r>
+    </w:p>
+    <w:p/>
+    <w:p>
+      <w:r>
+        <w:t>insert into user(first_name,last_name,email,password) values ('doug','bailey','doug@bailey.com','$2a$10$U2STWqktwFbvPPsfblVeIuy11vQ1S/0LYLeXQf1ZL0cMXc9HuTEA2');</w:t>
+      </w:r>
+    </w:p>
+    <w:p>
+      <w:r>
+        <w:t>insert into user(first_name,last_name,email,password) values ('john','ferguson','john@ferguson.com','$2a$10$YzcbPL.fnzbWndjEcRkDmO1E4vOvyVYP5kLsJvtZnR1f8nlXjvq/G');</w:t>
+      </w:r>
+    </w:p>
+    <w:p/>
+    <w:p>
+      <w:r>
+        <w:t>insert into role values(1,'ROLE_ADMIN');</w:t>
+      </w:r>
+    </w:p>
+    <w:p>
+      <w:r>
+        <w:t>insert into role values(2,'ROLE_USER');</w:t>
+      </w:r>
+    </w:p>
+    <w:p/>
+    <w:p>
+      <w:r>
+        <w:t>insert into user_role values(1,1);</w:t>
+      </w:r>
+    </w:p>
+    <w:p>
+      <w:r>
+        <w:t>insert into user_role values(2,2);</w:t>
+      </w:r>
+    </w:p>
+    <w:p/>
+    <w:p>
+      <w:r>
+        <w:t>select * from user;</w:t>
+      </w:r>
+    </w:p>
+    <w:p>
+      <w:r>
+        <w:t>select * from role;</w:t>
+      </w:r>
+    </w:p>
+    <w:p>
+      <w:r>
+        <w:t>select * from user_role;</w:t>
+      </w:r>
+    </w:p>
+    <w:p>
+      <w:pPr>
+        <w:rPr>
+          <w:noProof/>
+        </w:rPr>
+      </w:pPr>
+      <w:r>
+        <w:rPr>
+          <w:noProof/>
+        </w:rPr>
+        <w:lastRenderedPageBreak/>
+        <w:drawing>
+          <wp:inline distT="0" distB="0" distL="0" distR="0" wp14:anchorId="152ABA5D" wp14:editId="6B8AE648">
+            <wp:extent cx="5943600" cy="1092200"/>
+            <wp:effectExtent l="0" t="0" r="0" b="0"/>
+            <wp:docPr id="1445085867" name="Picture 1"/>
+            <wp:cNvGraphicFramePr>
+              <a:graphicFrameLocks xmlns:a="http://schemas.openxmlformats.org/drawingml/2006/main" noChangeAspect="1"/>
+            </wp:cNvGraphicFramePr>
+            <a:graphic xmlns:a="http://schemas.openxmlformats.org/drawingml/2006/main">
+              <a:graphicData uri="http://schemas.openxmlformats.org/drawingml/2006/picture">
+                <pic:pic xmlns:pic="http://schemas.openxmlformats.org/drawingml/2006/picture">
+                  <pic:nvPicPr>
+                    <pic:cNvPr id="1445085867" name=""/>
+                    <pic:cNvPicPr/>
+                  </pic:nvPicPr>
+                  <pic:blipFill>
+                    <a:blip r:embed="rId59"/>
+                    <a:stretch>
+                      <a:fillRect/>
+                    </a:stretch>
+                  </pic:blipFill>
+                  <pic:spPr>
+                    <a:xfrm>
+                      <a:off x="0" y="0"/>
+                      <a:ext cx="5943600" cy="1092200"/>
+                    </a:xfrm>
+                    <a:prstGeom prst="rect">
+                      <a:avLst/>
+                    </a:prstGeom>
+                  </pic:spPr>
+                </pic:pic>
+              </a:graphicData>
+            </a:graphic>
+          </wp:inline>
+        </w:drawing>
+      </w:r>
+      <w:r>
+        <w:rPr>
+          <w:noProof/>
+        </w:rPr>
+        <w:t xml:space="preserve"> </w:t>
+      </w:r>
+      <w:r>
+        <w:rPr>
+          <w:noProof/>
+        </w:rPr>
+        <w:drawing>
+          <wp:inline distT="0" distB="0" distL="0" distR="0" wp14:anchorId="18641E84" wp14:editId="53F37895">
+            <wp:extent cx="2867025" cy="1581150"/>
+            <wp:effectExtent l="0" t="0" r="9525" b="0"/>
+            <wp:docPr id="1452652167" name="Picture 1"/>
+            <wp:cNvGraphicFramePr>
+              <a:graphicFrameLocks xmlns:a="http://schemas.openxmlformats.org/drawingml/2006/main" noChangeAspect="1"/>
+            </wp:cNvGraphicFramePr>
+            <a:graphic xmlns:a="http://schemas.openxmlformats.org/drawingml/2006/main">
+              <a:graphicData uri="http://schemas.openxmlformats.org/drawingml/2006/picture">
+                <pic:pic xmlns:pic="http://schemas.openxmlformats.org/drawingml/2006/picture">
+                  <pic:nvPicPr>
+                    <pic:cNvPr id="1452652167" name=""/>
+                    <pic:cNvPicPr/>
+                  </pic:nvPicPr>
+                  <pic:blipFill>
+                    <a:blip r:embed="rId60"/>
+                    <a:stretch>
+                      <a:fillRect/>
+                    </a:stretch>
+                  </pic:blipFill>
+                  <pic:spPr>
+                    <a:xfrm>
+                      <a:off x="0" y="0"/>
+                      <a:ext cx="2867025" cy="1581150"/>
+                    </a:xfrm>
+                    <a:prstGeom prst="rect">
+                      <a:avLst/>
+                    </a:prstGeom>
+                  </pic:spPr>
+                </pic:pic>
+              </a:graphicData>
+            </a:graphic>
+          </wp:inline>
+        </w:drawing>
+      </w:r>
+      <w:r>
+        <w:rPr>
+          <w:noProof/>
+        </w:rPr>
+        <w:t xml:space="preserve"> </w:t>
+      </w:r>
+      <w:r>
+        <w:rPr>
+          <w:noProof/>
+        </w:rPr>
+        <w:drawing>
+          <wp:inline distT="0" distB="0" distL="0" distR="0" wp14:anchorId="0CB023FD" wp14:editId="5C616AB7">
+            <wp:extent cx="2800350" cy="1562100"/>
+            <wp:effectExtent l="0" t="0" r="0" b="0"/>
+            <wp:docPr id="1973393012" name="Picture 1"/>
+            <wp:cNvGraphicFramePr>
+              <a:graphicFrameLocks xmlns:a="http://schemas.openxmlformats.org/drawingml/2006/main" noChangeAspect="1"/>
+            </wp:cNvGraphicFramePr>
+            <a:graphic xmlns:a="http://schemas.openxmlformats.org/drawingml/2006/main">
+              <a:graphicData uri="http://schemas.openxmlformats.org/drawingml/2006/picture">
+                <pic:pic xmlns:pic="http://schemas.openxmlformats.org/drawingml/2006/picture">
+                  <pic:nvPicPr>
+                    <pic:cNvPr id="1973393012" name=""/>
+                    <pic:cNvPicPr/>
+                  </pic:nvPicPr>
+                  <pic:blipFill>
+                    <a:blip r:embed="rId61"/>
+                    <a:stretch>
+                      <a:fillRect/>
+                    </a:stretch>
+                  </pic:blipFill>
+                  <pic:spPr>
+                    <a:xfrm>
+                      <a:off x="0" y="0"/>
+                      <a:ext cx="2800350" cy="1562100"/>
+                    </a:xfrm>
+                    <a:prstGeom prst="rect">
+                      <a:avLst/>
+                    </a:prstGeom>
+                  </pic:spPr>
+                </pic:pic>
+              </a:graphicData>
+            </a:graphic>
+          </wp:inline>
+        </w:drawing>
+      </w:r>
+    </w:p>
+    <w:p>
+      <w:pPr>
+        <w:rPr>
+          <w:noProof/>
+        </w:rPr>
+      </w:pPr>
+      <w:r>
+        <w:rPr>
+          <w:noProof/>
+        </w:rPr>
+        <w:t>Now Secure Coupon Service: by adding spring security dependency in pom.xml</w:t>
+      </w:r>
+    </w:p>
+    <w:p>
+      <w:pPr>
+        <w:rPr>
+          <w:i/>
+          <w:iCs/>
+        </w:rPr>
+      </w:pPr>
+      <w:r>
+        <w:rPr>
+          <w:i/>
+          <w:iCs/>
+        </w:rPr>
+        <w:t>-&lt;dependency&gt;</w:t>
+      </w:r>
+      <w:r>
+        <w:rPr>
+          <w:i/>
+          <w:iCs/>
+        </w:rPr>
+        <w:br/>
+        <w:t xml:space="preserve">    &lt;groupId&gt;org.springframework.security&lt;/groupId&gt;</w:t>
+      </w:r>
+      <w:r>
+        <w:rPr>
+          <w:i/>
+          <w:iCs/>
+        </w:rPr>
+        <w:br/>
+        <w:t xml:space="preserve">    &lt;artifactId&gt;spring-security-test&lt;/artifactId&gt;</w:t>
+      </w:r>
+      <w:r>
+        <w:rPr>
+          <w:i/>
+          <w:iCs/>
+        </w:rPr>
+        <w:br/>
+        <w:t xml:space="preserve">    &lt;scope&gt;test&lt;/scope&gt;</w:t>
+      </w:r>
+      <w:r>
+        <w:rPr>
+          <w:i/>
+          <w:iCs/>
+        </w:rPr>
+        <w:br/>
+        <w:t>&lt;/dependency&gt;</w:t>
+      </w:r>
+    </w:p>
+    <w:p>
+      <w:pPr>
+        <w:rPr>
+          <w:b/>
+          <w:bCs/>
+        </w:rPr>
+      </w:pPr>
+      <w:r>
+        <w:rPr>
+          <w:b/>
+          <w:bCs/>
+        </w:rPr>
+        <w:t xml:space="preserve">Custom UserDetailsService </w:t>
+      </w:r>
+    </w:p>
+    <w:p>
+      <w:pPr>
+        <w:rPr>
+          <w:b/>
+          <w:bCs/>
+        </w:rPr>
+      </w:pPr>
+      <w:r>
+        <w:rPr>
+          <w:b/>
+          <w:bCs/>
+          <w:i/>
+          <w:iCs/>
+        </w:rPr>
+        <w:t>// Ye krne se hme spring security ko UserDetails ka object bna kr return kiya.</w:t>
+      </w:r>
+    </w:p>
+    <w:p>
+      <w:pPr>
+        <w:rPr>
+          <w:b/>
+          <w:bCs/>
+        </w:rPr>
+      </w:pPr>
+      <w:r>
+        <w:rPr>
+          <w:b/>
+          <w:bCs/>
+        </w:rPr>
+        <w:t>Kyoki spring boot ko springboot ka User class chahiye.</w:t>
+      </w:r>
+    </w:p>
+    <w:p>
+      <w:pPr>
+        <w:rPr>
+          <w:b/>
+          <w:bCs/>
+        </w:rPr>
+      </w:pPr>
+      <w:r>
+        <w:rPr>
+          <w:noProof/>
+        </w:rPr>
+        <w:lastRenderedPageBreak/>
+        <w:drawing>
+          <wp:inline distT="0" distB="0" distL="0" distR="0" wp14:anchorId="0B992E40" wp14:editId="0202C7D1">
+            <wp:extent cx="5943600" cy="3283585"/>
+            <wp:effectExtent l="0" t="0" r="0" b="0"/>
+            <wp:docPr id="399509582" name="Picture 1"/>
+            <wp:cNvGraphicFramePr>
+              <a:graphicFrameLocks xmlns:a="http://schemas.openxmlformats.org/drawingml/2006/main" noChangeAspect="1"/>
+            </wp:cNvGraphicFramePr>
+            <a:graphic xmlns:a="http://schemas.openxmlformats.org/drawingml/2006/main">
+              <a:graphicData uri="http://schemas.openxmlformats.org/drawingml/2006/picture">
+                <pic:pic xmlns:pic="http://schemas.openxmlformats.org/drawingml/2006/picture">
+                  <pic:nvPicPr>
+                    <pic:cNvPr id="399509582" name=""/>
+                    <pic:cNvPicPr/>
+                  </pic:nvPicPr>
+                  <pic:blipFill>
+                    <a:blip r:embed="rId62"/>
+                    <a:stretch>
+                      <a:fillRect/>
+                    </a:stretch>
+                  </pic:blipFill>
+                  <pic:spPr>
+                    <a:xfrm>
+                      <a:off x="0" y="0"/>
+                      <a:ext cx="5943600" cy="3283585"/>
+                    </a:xfrm>
+                    <a:prstGeom prst="rect">
+                      <a:avLst/>
+                    </a:prstGeom>
+                  </pic:spPr>
+                </pic:pic>
+              </a:graphicData>
+            </a:graphic>
+          </wp:inline>
+        </w:drawing>
+      </w:r>
+      <w:r>
+        <w:rPr>
+          <w:b/>
+          <w:bCs/>
+        </w:rPr>
+        <w:br w:type="page"/>
+      </w:r>
+    </w:p>
+    <w:p>
+      <w:r>
+        <w:lastRenderedPageBreak/>
+        <w:t>Configure WebSecurityConfig so that only admin role user can create the coupon and other user only can see the Get api or coupon details:</w:t>
+      </w:r>
+      <w:r>
+        <w:br/>
+      </w:r>
+      <w:r>
+        <w:rPr>
+          <w:noProof/>
+        </w:rPr>
+        <w:drawing>
+          <wp:inline distT="0" distB="0" distL="0" distR="0" wp14:anchorId="25275862" wp14:editId="36BC5447">
+            <wp:extent cx="5943600" cy="3895725"/>
+            <wp:effectExtent l="0" t="0" r="0" b="9525"/>
+            <wp:docPr id="452480383" name="Picture 1"/>
+            <wp:cNvGraphicFramePr>
+              <a:graphicFrameLocks xmlns:a="http://schemas.openxmlformats.org/drawingml/2006/main" noChangeAspect="1"/>
+            </wp:cNvGraphicFramePr>
+            <a:graphic xmlns:a="http://schemas.openxmlformats.org/drawingml/2006/main">
+              <a:graphicData uri="http://schemas.openxmlformats.org/drawingml/2006/picture">
+                <pic:pic xmlns:pic="http://schemas.openxmlformats.org/drawingml/2006/picture">
+                  <pic:nvPicPr>
+                    <pic:cNvPr id="452480383" name=""/>
+                    <pic:cNvPicPr/>
+                  </pic:nvPicPr>
+                  <pic:blipFill>
+                    <a:blip r:embed="rId63"/>
+                    <a:stretch>
+                      <a:fillRect/>
+                    </a:stretch>
+                  </pic:blipFill>
+                  <pic:spPr>
+                    <a:xfrm>
+                      <a:off x="0" y="0"/>
+                      <a:ext cx="5943600" cy="3895725"/>
+                    </a:xfrm>
+                    <a:prstGeom prst="rect">
+                      <a:avLst/>
+                    </a:prstGeom>
+                  </pic:spPr>
+                </pic:pic>
+              </a:graphicData>
+            </a:graphic>
+          </wp:inline>
+        </w:drawing>
+      </w:r>
+    </w:p>
+    <w:p>
+      <w:r>
+        <w:rPr>
+          <w:noProof/>
+        </w:rPr>
+        <w:lastRenderedPageBreak/>
+        <w:drawing>
+          <wp:inline distT="0" distB="0" distL="0" distR="0" wp14:anchorId="2C2E51BD" wp14:editId="0CD38336">
+            <wp:extent cx="5943600" cy="3989705"/>
+            <wp:effectExtent l="0" t="0" r="0" b="0"/>
+            <wp:docPr id="90865168" name="Picture 1"/>
+            <wp:cNvGraphicFramePr>
+              <a:graphicFrameLocks xmlns:a="http://schemas.openxmlformats.org/drawingml/2006/main" noChangeAspect="1"/>
+            </wp:cNvGraphicFramePr>
+            <a:graphic xmlns:a="http://schemas.openxmlformats.org/drawingml/2006/main">
+              <a:graphicData uri="http://schemas.openxmlformats.org/drawingml/2006/picture">
+                <pic:pic xmlns:pic="http://schemas.openxmlformats.org/drawingml/2006/picture">
+                  <pic:nvPicPr>
+                    <pic:cNvPr id="90865168" name=""/>
+                    <pic:cNvPicPr/>
+                  </pic:nvPicPr>
+                  <pic:blipFill>
+                    <a:blip r:embed="rId64"/>
+                    <a:stretch>
+                      <a:fillRect/>
+                    </a:stretch>
+                  </pic:blipFill>
+                  <pic:spPr>
+                    <a:xfrm>
+                      <a:off x="0" y="0"/>
+                      <a:ext cx="5943600" cy="3989705"/>
+                    </a:xfrm>
+                    <a:prstGeom prst="rect">
+                      <a:avLst/>
+                    </a:prstGeom>
+                  </pic:spPr>
+                </pic:pic>
+              </a:graphicData>
+            </a:graphic>
+          </wp:inline>
+        </w:drawing>
+      </w:r>
+    </w:p>
+    <w:p>
+      <w:pPr>
+        <w:rPr>
+          <w:rFonts w:asciiTheme="majorHAnsi" w:eastAsiaTheme="majorEastAsia" w:hAnsiTheme="majorHAnsi" w:cstheme="majorBidi"/>
+          <w:color w:val="2F5496" w:themeColor="accent1" w:themeShade="BF"/>
+          <w:sz w:val="40"/>
+          <w:szCs w:val="40"/>
+        </w:rPr>
+      </w:pPr>
+      <w:r>
+        <w:br w:type="page"/>
+      </w:r>
+      <w:r>
+        <w:lastRenderedPageBreak/>
         <w:br/>
       </w:r>
     </w:p>
@@ -4161,7 +4785,6 @@
   <w:style w:type="character" w:default="1" w:styleId="DefaultParagraphFont">
     <w:name w:val="Default Paragraph Font"/>
     <w:uiPriority w:val="1"/>
-    <w:semiHidden/>
     <w:unhideWhenUsed/>
   </w:style>
   <w:style w:type="table" w:default="1" w:styleId="TableNormal">

</xml_diff>